<commit_message>
New update (almost final)
</commit_message>
<xml_diff>
--- a/TripAgentDocumentation.docx
+++ b/TripAgentDocumentation.docx
@@ -9395,7 +9395,28 @@
           <w:rFonts w:ascii="Times New Roman" w:hAnsi="Times New Roman" w:cs="Times New Roman"/>
           <w:lang w:val="en-US"/>
         </w:rPr>
-        <w:t>│</w:t>
+        <w:t xml:space="preserve">│   └── </w:t>
+      </w:r>
+      <w:r>
+        <w:rPr>
+          <w:rFonts w:ascii="Times New Roman" w:hAnsi="Times New Roman" w:cs="Times New Roman"/>
+          <w:lang w:val="en-US"/>
+        </w:rPr>
+        <w:t>response_formatter</w:t>
+      </w:r>
+      <w:r>
+        <w:rPr>
+          <w:rFonts w:ascii="Times New Roman" w:hAnsi="Times New Roman" w:cs="Times New Roman"/>
+          <w:lang w:val="en-US"/>
+        </w:rPr>
+        <w:t xml:space="preserve">.py             # </w:t>
+      </w:r>
+      <w:r>
+        <w:rPr>
+          <w:rFonts w:ascii="Times New Roman" w:hAnsi="Times New Roman" w:cs="Times New Roman"/>
+          <w:lang w:val="en-US"/>
+        </w:rPr>
+        <w:t>Output format &amp; beautification</w:t>
       </w:r>
     </w:p>
     <w:p>
@@ -9411,7 +9432,7 @@
           <w:rFonts w:ascii="Times New Roman" w:hAnsi="Times New Roman" w:cs="Times New Roman"/>
           <w:lang w:val="en-US"/>
         </w:rPr>
-        <w:t>├── .env                             # API keys / config vars</w:t>
+        <w:t>│</w:t>
       </w:r>
     </w:p>
     <w:p>
@@ -9427,7 +9448,28 @@
           <w:rFonts w:ascii="Times New Roman" w:hAnsi="Times New Roman" w:cs="Times New Roman"/>
           <w:lang w:val="en-US"/>
         </w:rPr>
-        <w:t>├── main.py                          # Entry point – runs in console</w:t>
+        <w:t xml:space="preserve">├── </w:t>
+      </w:r>
+      <w:r>
+        <w:rPr>
+          <w:rFonts w:ascii="Times New Roman" w:hAnsi="Times New Roman" w:cs="Times New Roman"/>
+          <w:lang w:val="en-US"/>
+        </w:rPr>
+        <w:t>trip_tools</w:t>
+      </w:r>
+      <w:r>
+        <w:rPr>
+          <w:rFonts w:ascii="Times New Roman" w:hAnsi="Times New Roman" w:cs="Times New Roman"/>
+          <w:lang w:val="en-US"/>
+        </w:rPr>
+        <w:t xml:space="preserve">/                            # </w:t>
+      </w:r>
+      <w:r>
+        <w:rPr>
+          <w:rFonts w:ascii="Times New Roman" w:hAnsi="Times New Roman" w:cs="Times New Roman"/>
+          <w:lang w:val="en-US"/>
+        </w:rPr>
+        <w:t>Tools used by agents</w:t>
       </w:r>
     </w:p>
     <w:p>
@@ -9443,8 +9485,530 @@
           <w:rFonts w:ascii="Times New Roman" w:hAnsi="Times New Roman" w:cs="Times New Roman"/>
           <w:lang w:val="en-US"/>
         </w:rPr>
+        <w:t>│   ├── __init__.py</w:t>
+      </w:r>
+    </w:p>
+    <w:p>
+      <w:pPr>
+        <w:spacing w:after="0" w:line="240" w:lineRule="auto"/>
+        <w:rPr>
+          <w:rFonts w:ascii="Times New Roman" w:hAnsi="Times New Roman" w:cs="Times New Roman"/>
+          <w:lang w:val="en-US"/>
+        </w:rPr>
+      </w:pPr>
+      <w:r>
+        <w:rPr>
+          <w:rFonts w:ascii="Times New Roman" w:hAnsi="Times New Roman" w:cs="Times New Roman"/>
+          <w:lang w:val="en-US"/>
+        </w:rPr>
+        <w:t xml:space="preserve">│   ├── </w:t>
+      </w:r>
+      <w:r>
+        <w:rPr>
+          <w:rFonts w:ascii="Times New Roman" w:hAnsi="Times New Roman" w:cs="Times New Roman"/>
+          <w:lang w:val="en-US"/>
+        </w:rPr>
+        <w:t>accom_tools</w:t>
+      </w:r>
+      <w:r>
+        <w:rPr>
+          <w:rFonts w:ascii="Times New Roman" w:hAnsi="Times New Roman" w:cs="Times New Roman"/>
+          <w:lang w:val="en-US"/>
+        </w:rPr>
+        <w:t xml:space="preserve">.py           </w:t>
+      </w:r>
+    </w:p>
+    <w:p>
+      <w:pPr>
+        <w:spacing w:after="0" w:line="240" w:lineRule="auto"/>
+        <w:rPr>
+          <w:rFonts w:ascii="Times New Roman" w:hAnsi="Times New Roman" w:cs="Times New Roman"/>
+          <w:lang w:val="en-US"/>
+        </w:rPr>
+      </w:pPr>
+      <w:r>
+        <w:rPr>
+          <w:rFonts w:ascii="Times New Roman" w:hAnsi="Times New Roman" w:cs="Times New Roman"/>
+          <w:lang w:val="en-US"/>
+        </w:rPr>
+        <w:t xml:space="preserve">│   ├── </w:t>
+      </w:r>
+      <w:r>
+        <w:rPr>
+          <w:rFonts w:ascii="Times New Roman" w:hAnsi="Times New Roman" w:cs="Times New Roman"/>
+          <w:lang w:val="en-US"/>
+        </w:rPr>
+        <w:t>travel_tools</w:t>
+      </w:r>
+      <w:r>
+        <w:rPr>
+          <w:rFonts w:ascii="Times New Roman" w:hAnsi="Times New Roman" w:cs="Times New Roman"/>
+          <w:lang w:val="en-US"/>
+        </w:rPr>
+        <w:t xml:space="preserve">.py           </w:t>
+      </w:r>
+    </w:p>
+    <w:p>
+      <w:pPr>
+        <w:spacing w:after="0" w:line="240" w:lineRule="auto"/>
+        <w:rPr>
+          <w:rFonts w:ascii="Times New Roman" w:hAnsi="Times New Roman" w:cs="Times New Roman"/>
+          <w:lang w:val="en-US"/>
+        </w:rPr>
+      </w:pPr>
+      <w:r>
+        <w:rPr>
+          <w:rFonts w:ascii="Times New Roman" w:hAnsi="Times New Roman" w:cs="Times New Roman"/>
+          <w:lang w:val="en-US"/>
+        </w:rPr>
+        <w:t xml:space="preserve">│   └── </w:t>
+      </w:r>
+      <w:r>
+        <w:rPr>
+          <w:rFonts w:ascii="Times New Roman" w:hAnsi="Times New Roman" w:cs="Times New Roman"/>
+          <w:lang w:val="en-US"/>
+        </w:rPr>
+        <w:t>sightseeing_tools</w:t>
+      </w:r>
+      <w:r>
+        <w:rPr>
+          <w:rFonts w:ascii="Times New Roman" w:hAnsi="Times New Roman" w:cs="Times New Roman"/>
+          <w:lang w:val="en-US"/>
+        </w:rPr>
+        <w:t xml:space="preserve">.py                    </w:t>
+      </w:r>
+    </w:p>
+    <w:p>
+      <w:pPr>
+        <w:spacing w:after="0" w:line="240" w:lineRule="auto"/>
+        <w:rPr>
+          <w:rFonts w:ascii="Times New Roman" w:hAnsi="Times New Roman" w:cs="Times New Roman"/>
+          <w:lang w:val="en-US"/>
+        </w:rPr>
+      </w:pPr>
+      <w:r>
+        <w:rPr>
+          <w:rFonts w:ascii="Times New Roman" w:hAnsi="Times New Roman" w:cs="Times New Roman"/>
+          <w:lang w:val="en-US"/>
+        </w:rPr>
+        <w:t xml:space="preserve">│   └── </w:t>
+      </w:r>
+      <w:r>
+        <w:rPr>
+          <w:rFonts w:ascii="Times New Roman" w:hAnsi="Times New Roman" w:cs="Times New Roman"/>
+          <w:lang w:val="en-US"/>
+        </w:rPr>
+        <w:t>conflict_tools</w:t>
+      </w:r>
+      <w:r>
+        <w:rPr>
+          <w:rFonts w:ascii="Times New Roman" w:hAnsi="Times New Roman" w:cs="Times New Roman"/>
+          <w:lang w:val="en-US"/>
+        </w:rPr>
+        <w:t xml:space="preserve">.py             </w:t>
+      </w:r>
+    </w:p>
+    <w:p>
+      <w:pPr>
+        <w:spacing w:after="0" w:line="240" w:lineRule="auto"/>
+        <w:rPr>
+          <w:rFonts w:ascii="Times New Roman" w:hAnsi="Times New Roman" w:cs="Times New Roman"/>
+          <w:lang w:val="en-US"/>
+        </w:rPr>
+      </w:pPr>
+      <w:r>
+        <w:rPr>
+          <w:rFonts w:ascii="Times New Roman" w:hAnsi="Times New Roman" w:cs="Times New Roman"/>
+          <w:lang w:val="en-US"/>
+        </w:rPr>
+        <w:t xml:space="preserve">│   └── </w:t>
+      </w:r>
+      <w:r>
+        <w:rPr>
+          <w:rFonts w:ascii="Times New Roman" w:hAnsi="Times New Roman" w:cs="Times New Roman"/>
+          <w:lang w:val="en-US"/>
+        </w:rPr>
+        <w:t>convo_tools</w:t>
+      </w:r>
+      <w:r>
+        <w:rPr>
+          <w:rFonts w:ascii="Times New Roman" w:hAnsi="Times New Roman" w:cs="Times New Roman"/>
+          <w:lang w:val="en-US"/>
+        </w:rPr>
+        <w:t xml:space="preserve">.py   </w:t>
+      </w:r>
+    </w:p>
+    <w:p>
+      <w:pPr>
+        <w:spacing w:after="0" w:line="240" w:lineRule="auto"/>
+        <w:rPr>
+          <w:rFonts w:ascii="Times New Roman" w:hAnsi="Times New Roman" w:cs="Times New Roman"/>
+          <w:lang w:val="en-US"/>
+        </w:rPr>
+      </w:pPr>
+      <w:r>
+        <w:rPr>
+          <w:rFonts w:ascii="Times New Roman" w:hAnsi="Times New Roman" w:cs="Times New Roman"/>
+          <w:lang w:val="en-US"/>
+        </w:rPr>
+        <w:t xml:space="preserve">│   └── </w:t>
+      </w:r>
+      <w:r>
+        <w:rPr>
+          <w:rFonts w:ascii="Times New Roman" w:hAnsi="Times New Roman" w:cs="Times New Roman"/>
+          <w:lang w:val="en-US"/>
+        </w:rPr>
+        <w:t>common</w:t>
+      </w:r>
+      <w:r>
+        <w:rPr>
+          <w:rFonts w:ascii="Times New Roman" w:hAnsi="Times New Roman" w:cs="Times New Roman"/>
+          <w:lang w:val="en-US"/>
+        </w:rPr>
+        <w:t xml:space="preserve">.py             </w:t>
+      </w:r>
+      <w:r>
+        <w:rPr>
+          <w:rFonts w:ascii="Times New Roman" w:hAnsi="Times New Roman" w:cs="Times New Roman"/>
+          <w:lang w:val="en-US"/>
+        </w:rPr>
+        <w:t xml:space="preserve">          </w:t>
+      </w:r>
+    </w:p>
+    <w:p>
+      <w:pPr>
+        <w:spacing w:after="0" w:line="240" w:lineRule="auto"/>
+        <w:rPr>
+          <w:rFonts w:ascii="Times New Roman" w:hAnsi="Times New Roman" w:cs="Times New Roman"/>
+          <w:lang w:val="en-US"/>
+        </w:rPr>
+      </w:pPr>
+      <w:r>
+        <w:rPr>
+          <w:rFonts w:ascii="Times New Roman" w:hAnsi="Times New Roman" w:cs="Times New Roman"/>
+          <w:lang w:val="en-US"/>
+        </w:rPr>
+        <w:t>│</w:t>
+      </w:r>
+    </w:p>
+    <w:p>
+      <w:pPr>
+        <w:spacing w:after="0" w:line="240" w:lineRule="auto"/>
+        <w:rPr>
+          <w:rFonts w:ascii="Times New Roman" w:hAnsi="Times New Roman" w:cs="Times New Roman"/>
+          <w:lang w:val="en-US"/>
+        </w:rPr>
+      </w:pPr>
+      <w:r>
+        <w:rPr>
+          <w:rFonts w:ascii="Times New Roman" w:hAnsi="Times New Roman" w:cs="Times New Roman"/>
+          <w:lang w:val="en-US"/>
+        </w:rPr>
+        <w:t>├── .env                             # API keys / config vars</w:t>
+      </w:r>
+    </w:p>
+    <w:p>
+      <w:pPr>
+        <w:spacing w:after="0" w:line="240" w:lineRule="auto"/>
+        <w:rPr>
+          <w:rFonts w:ascii="Times New Roman" w:hAnsi="Times New Roman" w:cs="Times New Roman"/>
+          <w:lang w:val="en-US"/>
+        </w:rPr>
+      </w:pPr>
+      <w:r>
+        <w:rPr>
+          <w:rFonts w:ascii="Times New Roman" w:hAnsi="Times New Roman" w:cs="Times New Roman"/>
+          <w:lang w:val="en-US"/>
+        </w:rPr>
+        <w:t>├── main.py                          # Entry point – runs in console</w:t>
+      </w:r>
+    </w:p>
+    <w:p>
+      <w:pPr>
+        <w:spacing w:after="0" w:line="240" w:lineRule="auto"/>
+        <w:rPr>
+          <w:rFonts w:ascii="Times New Roman" w:hAnsi="Times New Roman" w:cs="Times New Roman"/>
+          <w:lang w:val="en-US"/>
+        </w:rPr>
+      </w:pPr>
+      <w:r>
+        <w:rPr>
+          <w:rFonts w:ascii="Times New Roman" w:hAnsi="Times New Roman" w:cs="Times New Roman"/>
+          <w:lang w:val="en-US"/>
+        </w:rPr>
         <w:t>├── requirements.txt                 # All dependencies</w:t>
       </w:r>
+      <w:r>
+        <w:rPr>
+          <w:rFonts w:ascii="Times New Roman" w:hAnsi="Times New Roman" w:cs="Times New Roman"/>
+          <w:lang w:val="en-US"/>
+        </w:rPr>
+        <w:br/>
+      </w:r>
+      <w:r>
+        <w:rPr>
+          <w:rFonts w:ascii="Times New Roman" w:hAnsi="Times New Roman" w:cs="Times New Roman"/>
+          <w:lang w:val="en-US"/>
+        </w:rPr>
+        <w:br/>
+      </w:r>
+    </w:p>
+    <w:p>
+      <w:pPr>
+        <w:spacing w:after="0" w:line="240" w:lineRule="auto"/>
+        <w:rPr>
+          <w:rFonts w:ascii="Times New Roman" w:hAnsi="Times New Roman" w:cs="Times New Roman"/>
+        </w:rPr>
+      </w:pPr>
+      <w:r>
+        <w:rPr>
+          <w:rFonts w:ascii="Times New Roman" w:hAnsi="Times New Roman" w:cs="Times New Roman"/>
+          <w:lang w:val="en-US"/>
+        </w:rPr>
+        <w:t>*</w:t>
+      </w:r>
+      <w:r>
+        <w:rPr>
+          <w:rFonts w:ascii="Times New Roman" w:hAnsi="Times New Roman" w:cs="Times New Roman"/>
+          <w:lang w:val="en-US"/>
+        </w:rPr>
+        <w:t>PROMPT (SAMPLE):</w:t>
+      </w:r>
+      <w:r>
+        <w:rPr>
+          <w:rFonts w:ascii="Times New Roman" w:hAnsi="Times New Roman" w:cs="Times New Roman"/>
+          <w:lang w:val="en-US"/>
+        </w:rPr>
+        <w:br/>
+      </w:r>
+      <w:r>
+        <w:rPr>
+          <w:rFonts w:ascii="Times New Roman" w:hAnsi="Times New Roman" w:cs="Times New Roman"/>
+          <w:lang w:val="en-US"/>
+        </w:rPr>
+        <w:br/>
+        <w:t>List of best trains from Delhi to Jaipur.</w:t>
+      </w:r>
+      <w:r>
+        <w:rPr>
+          <w:rFonts w:ascii="Times New Roman" w:hAnsi="Times New Roman" w:cs="Times New Roman"/>
+          <w:lang w:val="en-US"/>
+        </w:rPr>
+        <w:br/>
+        <w:t>List of best luxurious and affordable hotels in Jaipur.</w:t>
+      </w:r>
+      <w:r>
+        <w:rPr>
+          <w:rFonts w:ascii="Times New Roman" w:hAnsi="Times New Roman" w:cs="Times New Roman"/>
+          <w:lang w:val="en-US"/>
+        </w:rPr>
+        <w:br/>
+        <w:t>List of best places to visit in Jaipur.</w:t>
+      </w:r>
+      <w:r>
+        <w:rPr>
+          <w:rFonts w:ascii="Times New Roman" w:hAnsi="Times New Roman" w:cs="Times New Roman"/>
+          <w:lang w:val="en-US"/>
+        </w:rPr>
+        <w:br/>
+      </w:r>
+      <w:r>
+        <w:rPr>
+          <w:rFonts w:ascii="Times New Roman" w:hAnsi="Times New Roman" w:cs="Times New Roman"/>
+        </w:rPr>
+        <w:t xml:space="preserve">I’m planning a trip from </w:t>
+      </w:r>
+      <w:r>
+        <w:rPr>
+          <w:rFonts w:ascii="Times New Roman" w:hAnsi="Times New Roman" w:cs="Times New Roman"/>
+          <w:b/>
+          <w:bCs/>
+        </w:rPr>
+        <w:t>Delhi to Jaipur</w:t>
+      </w:r>
+      <w:r>
+        <w:rPr>
+          <w:rFonts w:ascii="Times New Roman" w:hAnsi="Times New Roman" w:cs="Times New Roman"/>
+        </w:rPr>
+        <w:t xml:space="preserve"> by </w:t>
+      </w:r>
+      <w:r>
+        <w:rPr>
+          <w:rFonts w:ascii="Times New Roman" w:hAnsi="Times New Roman" w:cs="Times New Roman"/>
+          <w:b/>
+          <w:bCs/>
+        </w:rPr>
+        <w:t>train on July 25th, 2025</w:t>
+      </w:r>
+      <w:r>
+        <w:rPr>
+          <w:rFonts w:ascii="Times New Roman" w:hAnsi="Times New Roman" w:cs="Times New Roman"/>
+        </w:rPr>
+        <w:t xml:space="preserve">, with a </w:t>
+      </w:r>
+      <w:r>
+        <w:rPr>
+          <w:rFonts w:ascii="Times New Roman" w:hAnsi="Times New Roman" w:cs="Times New Roman"/>
+          <w:b/>
+          <w:bCs/>
+        </w:rPr>
+        <w:t>travel budget of ₹2500</w:t>
+      </w:r>
+      <w:r>
+        <w:rPr>
+          <w:rFonts w:ascii="Times New Roman" w:hAnsi="Times New Roman" w:cs="Times New Roman"/>
+        </w:rPr>
+        <w:t>.</w:t>
+      </w:r>
+    </w:p>
+    <w:p>
+      <w:pPr>
+        <w:spacing w:after="0" w:line="240" w:lineRule="auto"/>
+        <w:rPr>
+          <w:rFonts w:ascii="Times New Roman" w:hAnsi="Times New Roman" w:cs="Times New Roman"/>
+        </w:rPr>
+      </w:pPr>
+      <w:r>
+        <w:rPr>
+          <w:rFonts w:ascii="Times New Roman" w:hAnsi="Times New Roman" w:cs="Times New Roman"/>
+        </w:rPr>
+        <w:t xml:space="preserve">From </w:t>
+      </w:r>
+      <w:r>
+        <w:rPr>
+          <w:rFonts w:ascii="Times New Roman" w:hAnsi="Times New Roman" w:cs="Times New Roman"/>
+          <w:b/>
+          <w:bCs/>
+        </w:rPr>
+        <w:t>July 25th to July 27th</w:t>
+      </w:r>
+      <w:r>
+        <w:rPr>
+          <w:rFonts w:ascii="Times New Roman" w:hAnsi="Times New Roman" w:cs="Times New Roman"/>
+        </w:rPr>
+        <w:t xml:space="preserve">, I’ll stay in </w:t>
+      </w:r>
+      <w:r>
+        <w:rPr>
+          <w:rFonts w:ascii="Times New Roman" w:hAnsi="Times New Roman" w:cs="Times New Roman"/>
+          <w:b/>
+          <w:bCs/>
+        </w:rPr>
+        <w:t>Jaipur</w:t>
+      </w:r>
+      <w:r>
+        <w:rPr>
+          <w:rFonts w:ascii="Times New Roman" w:hAnsi="Times New Roman" w:cs="Times New Roman"/>
+        </w:rPr>
+        <w:t xml:space="preserve">. Please suggest accommodation options within a </w:t>
+      </w:r>
+      <w:r>
+        <w:rPr>
+          <w:rFonts w:ascii="Times New Roman" w:hAnsi="Times New Roman" w:cs="Times New Roman"/>
+          <w:b/>
+          <w:bCs/>
+        </w:rPr>
+        <w:t>budget of ₹2500 per night</w:t>
+      </w:r>
+      <w:r>
+        <w:rPr>
+          <w:rFonts w:ascii="Times New Roman" w:hAnsi="Times New Roman" w:cs="Times New Roman"/>
+        </w:rPr>
+        <w:t xml:space="preserve">, not exceeding </w:t>
+      </w:r>
+      <w:r>
+        <w:rPr>
+          <w:rFonts w:ascii="Times New Roman" w:hAnsi="Times New Roman" w:cs="Times New Roman"/>
+          <w:b/>
+          <w:bCs/>
+        </w:rPr>
+        <w:t>₹5000 in total</w:t>
+      </w:r>
+      <w:r>
+        <w:rPr>
+          <w:rFonts w:ascii="Times New Roman" w:hAnsi="Times New Roman" w:cs="Times New Roman"/>
+        </w:rPr>
+        <w:t>.</w:t>
+      </w:r>
+    </w:p>
+    <w:p>
+      <w:pPr>
+        <w:spacing w:after="0" w:line="240" w:lineRule="auto"/>
+        <w:rPr>
+          <w:rFonts w:ascii="Times New Roman" w:hAnsi="Times New Roman" w:cs="Times New Roman"/>
+        </w:rPr>
+      </w:pPr>
+      <w:r>
+        <w:rPr>
+          <w:rFonts w:ascii="Times New Roman" w:hAnsi="Times New Roman" w:cs="Times New Roman"/>
+        </w:rPr>
+        <w:t xml:space="preserve">On </w:t>
+      </w:r>
+      <w:r>
+        <w:rPr>
+          <w:rFonts w:ascii="Times New Roman" w:hAnsi="Times New Roman" w:cs="Times New Roman"/>
+          <w:b/>
+          <w:bCs/>
+        </w:rPr>
+        <w:t>July 26th</w:t>
+      </w:r>
+      <w:r>
+        <w:rPr>
+          <w:rFonts w:ascii="Times New Roman" w:hAnsi="Times New Roman" w:cs="Times New Roman"/>
+        </w:rPr>
+        <w:t xml:space="preserve">, I want to visit </w:t>
+      </w:r>
+      <w:r>
+        <w:rPr>
+          <w:rFonts w:ascii="Times New Roman" w:hAnsi="Times New Roman" w:cs="Times New Roman"/>
+          <w:b/>
+          <w:bCs/>
+        </w:rPr>
+        <w:t>City Palace in Jaipur</w:t>
+      </w:r>
+      <w:r>
+        <w:rPr>
+          <w:rFonts w:ascii="Times New Roman" w:hAnsi="Times New Roman" w:cs="Times New Roman"/>
+        </w:rPr>
+        <w:t xml:space="preserve">, and the </w:t>
+      </w:r>
+      <w:r>
+        <w:rPr>
+          <w:rFonts w:ascii="Times New Roman" w:hAnsi="Times New Roman" w:cs="Times New Roman"/>
+          <w:b/>
+          <w:bCs/>
+        </w:rPr>
+        <w:t>entry fee should not exceed ₹300</w:t>
+      </w:r>
+      <w:r>
+        <w:rPr>
+          <w:rFonts w:ascii="Times New Roman" w:hAnsi="Times New Roman" w:cs="Times New Roman"/>
+        </w:rPr>
+        <w:t>.</w:t>
+      </w:r>
+      <w:r>
+        <w:rPr>
+          <w:rFonts w:ascii="Times New Roman" w:hAnsi="Times New Roman" w:cs="Times New Roman"/>
+        </w:rPr>
+        <w:t>*</w:t>
+      </w:r>
+    </w:p>
+    <w:p>
+      <w:pPr>
+        <w:spacing w:after="0" w:line="240" w:lineRule="auto"/>
+        <w:rPr>
+          <w:rFonts w:ascii="Times New Roman" w:hAnsi="Times New Roman" w:cs="Times New Roman"/>
+        </w:rPr>
+      </w:pPr>
+    </w:p>
+    <w:p>
+      <w:pPr>
+        <w:spacing w:after="0" w:line="240" w:lineRule="auto"/>
+        <w:rPr>
+          <w:rFonts w:ascii="Times New Roman" w:hAnsi="Times New Roman" w:cs="Times New Roman"/>
+          <w:lang w:val="en-US"/>
+        </w:rPr>
+      </w:pPr>
     </w:p>
     <w:sectPr>
       <w:pgSz w:w="11906" w:h="16838"/>
@@ -10424,7 +10988,6 @@
   <w:style w:type="character" w:default="1" w:styleId="DefaultParagraphFont">
     <w:name w:val="Default Paragraph Font"/>
     <w:uiPriority w:val="1"/>
-    <w:semiHidden/>
     <w:unhideWhenUsed/>
   </w:style>
   <w:style w:type="table" w:default="1" w:styleId="TableNormal">

</xml_diff>